<commit_message>
add report, change samples and tests behavior
</commit_message>
<xml_diff>
--- a/Report_Vector_Matrix_Zhbanova.docx
+++ b/Report_Vector_Matrix_Zhbanova.docx
@@ -2552,10 +2552,22 @@
         <w:ind w:firstLine="709"/>
       </w:pPr>
       <w:r>
-        <w:t>Программа выведет пример двух верхнетреугольных матриц и</w:t>
+        <w:t>Программа выведет пример</w:t>
+      </w:r>
+      <w:r>
+        <w:t xml:space="preserve"> двух верхнетреугольных матриц</w:t>
+      </w:r>
+      <w:r>
+        <w:t>,</w:t>
       </w:r>
       <w:r>
         <w:t xml:space="preserve"> результат их сложения</w:t>
+      </w:r>
+      <w:r>
+        <w:t>,</w:t>
+      </w:r>
+      <w:r>
+        <w:t xml:space="preserve"> а потом пример перемножения двух матриц</w:t>
       </w:r>
       <w:r>
         <w:t>.</w:t>
@@ -2577,6 +2589,7 @@
       <w:pPr>
         <w:spacing w:line="360" w:lineRule="auto"/>
         <w:ind w:firstLine="0"/>
+        <w:jc w:val="left"/>
       </w:pPr>
       <w:r>
         <w:rPr>
@@ -2584,9 +2597,9 @@
         </w:rPr>
         <w:drawing>
           <wp:inline distT="0" distB="0" distL="0" distR="0">
-            <wp:extent cx="5943600" cy="3000375"/>
-            <wp:effectExtent l="19050" t="0" r="0" b="0"/>
-            <wp:docPr id="1" name="Рисунок 1" descr="C:\Users\Nadya\Pictures\yty.png"/>
+            <wp:extent cx="5400675" cy="3479281"/>
+            <wp:effectExtent l="19050" t="0" r="9525" b="0"/>
+            <wp:docPr id="10" name="Рисунок 5" descr="C:\Users\Nadya\Pictures\hhhhhhhhh.png"/>
             <wp:cNvGraphicFramePr>
               <a:graphicFrameLocks xmlns:a="http://schemas.openxmlformats.org/drawingml/2006/main" noChangeAspect="1"/>
             </wp:cNvGraphicFramePr>
@@ -2594,7 +2607,7 @@
               <a:graphicData uri="http://schemas.openxmlformats.org/drawingml/2006/picture">
                 <pic:pic xmlns:pic="http://schemas.openxmlformats.org/drawingml/2006/picture">
                   <pic:nvPicPr>
-                    <pic:cNvPr id="0" name="Picture 1" descr="C:\Users\Nadya\Pictures\yty.png"/>
+                    <pic:cNvPr id="0" name="Picture 5" descr="C:\Users\Nadya\Pictures\hhhhhhhhh.png"/>
                     <pic:cNvPicPr>
                       <a:picLocks noChangeAspect="1" noChangeArrowheads="1"/>
                     </pic:cNvPicPr>
@@ -2609,7 +2622,7 @@
                   <pic:spPr bwMode="auto">
                     <a:xfrm>
                       <a:off x="0" y="0"/>
-                      <a:ext cx="5943600" cy="3000375"/>
+                      <a:ext cx="5400675" cy="3479281"/>
                     </a:xfrm>
                     <a:prstGeom prst="rect">
                       <a:avLst/>
@@ -2665,7 +2678,21 @@
           <w:rFonts w:asciiTheme="minorHAnsi" w:hAnsiTheme="minorHAnsi"/>
           <w:sz w:val="20"/>
         </w:rPr>
-        <w:t>Сложение матриц</w:t>
+        <w:t>Сложение</w:t>
+      </w:r>
+      <w:r>
+        <w:rPr>
+          <w:rFonts w:asciiTheme="minorHAnsi" w:hAnsiTheme="minorHAnsi"/>
+          <w:sz w:val="20"/>
+        </w:rPr>
+        <w:t xml:space="preserve"> и умножение</w:t>
+      </w:r>
+      <w:r>
+        <w:rPr>
+          <w:rFonts w:asciiTheme="minorHAnsi" w:hAnsiTheme="minorHAnsi"/>
+          <w:sz w:val="20"/>
+        </w:rPr>
+        <w:t xml:space="preserve"> матриц</w:t>
       </w:r>
       <w:r>
         <w:rPr>
@@ -2821,6 +2848,7 @@
           <w:rFonts w:asciiTheme="minorHAnsi" w:hAnsiTheme="minorHAnsi"/>
           <w:sz w:val="20"/>
         </w:rPr>
+        <w:lastRenderedPageBreak/>
         <w:t>Рис.</w:t>
       </w:r>
       <w:r>
@@ -2858,7 +2886,6 @@
         <w:ind w:firstLine="709"/>
       </w:pPr>
       <w:r>
-        <w:lastRenderedPageBreak/>
         <w:t xml:space="preserve">В появившемся окне консоли пользователю необходимо ввести </w:t>
       </w:r>
       <w:r>
@@ -3282,6 +3309,7 @@
           <w:sz w:val="24"/>
           <w:szCs w:val="24"/>
         </w:rPr>
+        <w:lastRenderedPageBreak/>
         <w:br w:type="page"/>
       </w:r>
       <w:bookmarkStart w:id="4" w:name="_Toc532897546"/>
@@ -8724,7 +8752,7 @@
         <w:ind w:firstLine="709"/>
         <w:rPr>
           <w:rFonts w:eastAsiaTheme="minorHAnsi"/>
-          <w:lang w:val="en-US" w:eastAsia="en-US"/>
+          <w:lang w:eastAsia="en-US"/>
         </w:rPr>
       </w:pPr>
       <w:r>
@@ -8764,7 +8792,7 @@
         <w:rPr>
           <w:rFonts w:eastAsiaTheme="minorHAnsi"/>
           <w:color w:val="000000" w:themeColor="text1"/>
-          <w:lang w:val="en-US" w:eastAsia="en-US"/>
+          <w:lang w:eastAsia="en-US"/>
         </w:rPr>
       </w:pPr>
       <w:r>
@@ -9981,9 +10009,9 @@
         </w:rPr>
         <w:drawing>
           <wp:inline distT="0" distB="0" distL="0" distR="0">
-            <wp:extent cx="4543425" cy="2733675"/>
-            <wp:effectExtent l="19050" t="0" r="9525" b="0"/>
-            <wp:docPr id="6" name="Рисунок 2" descr="C:\Users\Nadya\Pictures\nf,.png"/>
+            <wp:extent cx="3810000" cy="2362200"/>
+            <wp:effectExtent l="19050" t="0" r="0" b="0"/>
+            <wp:docPr id="7" name="Рисунок 2" descr="C:\Users\Nadya\Pictures\lbfuhfvvf.png"/>
             <wp:cNvGraphicFramePr>
               <a:graphicFrameLocks xmlns:a="http://schemas.openxmlformats.org/drawingml/2006/main" noChangeAspect="1"/>
             </wp:cNvGraphicFramePr>
@@ -9991,7 +10019,7 @@
               <a:graphicData uri="http://schemas.openxmlformats.org/drawingml/2006/picture">
                 <pic:pic xmlns:pic="http://schemas.openxmlformats.org/drawingml/2006/picture">
                   <pic:nvPicPr>
-                    <pic:cNvPr id="0" name="Picture 2" descr="C:\Users\Nadya\Pictures\nf,.png"/>
+                    <pic:cNvPr id="0" name="Picture 2" descr="C:\Users\Nadya\Pictures\lbfuhfvvf.png"/>
                     <pic:cNvPicPr>
                       <a:picLocks noChangeAspect="1" noChangeArrowheads="1"/>
                     </pic:cNvPicPr>
@@ -10006,7 +10034,7 @@
                   <pic:spPr bwMode="auto">
                     <a:xfrm>
                       <a:off x="0" y="0"/>
-                      <a:ext cx="4543425" cy="2733675"/>
+                      <a:ext cx="3810000" cy="2362200"/>
                     </a:xfrm>
                     <a:prstGeom prst="rect">
                       <a:avLst/>
@@ -10099,10 +10127,7 @@
         <w:ind w:firstLine="709"/>
       </w:pPr>
       <w:r>
-        <w:rPr>
-          <w:lang w:val="en-US"/>
-        </w:rPr>
-        <w:t>Size</w:t>
+        <w:t>По горизонтали</w:t>
       </w:r>
       <w:r>
         <w:t xml:space="preserve"> – размер матрицы</w:t>
@@ -10115,26 +10140,9 @@
       <w:pPr>
         <w:spacing w:line="360" w:lineRule="auto"/>
         <w:ind w:firstLine="709"/>
-        <w:rPr>
-          <w:lang w:val="en-US"/>
-        </w:rPr>
-      </w:pPr>
-      <w:r>
-        <w:rPr>
-          <w:lang w:val="en-US"/>
-        </w:rPr>
-        <w:t>Time</w:t>
-      </w:r>
-      <w:r>
-        <w:t xml:space="preserve"> </w:t>
-      </w:r>
-      <w:proofErr w:type="gramStart"/>
-      <w:r>
-        <w:t>-  время</w:t>
-      </w:r>
-      <w:proofErr w:type="gramEnd"/>
-      <w:r>
-        <w:t xml:space="preserve"> выполнения программы</w:t>
+      </w:pPr>
+      <w:r>
+        <w:t>По вертикали -  время выполнения программы</w:t>
       </w:r>
       <w:r>
         <w:t>.</w:t>
@@ -25888,15 +25896,15 @@
                 <w:rFonts w:ascii="Consolas" w:eastAsiaTheme="minorHAnsi" w:hAnsi="Consolas" w:cs="Consolas"/>
                 <w:sz w:val="19"/>
                 <w:szCs w:val="19"/>
-                <w:lang w:eastAsia="en-US"/>
-              </w:rPr>
-            </w:pPr>
-            <w:r>
-              <w:rPr>
-                <w:rFonts w:ascii="Consolas" w:eastAsiaTheme="minorHAnsi" w:hAnsi="Consolas" w:cs="Consolas"/>
-                <w:sz w:val="19"/>
-                <w:szCs w:val="19"/>
-                <w:lang w:eastAsia="en-US"/>
+                <w:lang w:val="en-US" w:eastAsia="en-US"/>
+              </w:rPr>
+            </w:pPr>
+            <w:r>
+              <w:rPr>
+                <w:rFonts w:ascii="Consolas" w:eastAsiaTheme="minorHAnsi" w:hAnsi="Consolas" w:cs="Consolas"/>
+                <w:sz w:val="19"/>
+                <w:szCs w:val="19"/>
+                <w:lang w:val="en-US" w:eastAsia="en-US"/>
               </w:rPr>
               <w:t>{</w:t>
             </w:r>
@@ -27914,15 +27922,15 @@
                 <w:rFonts w:ascii="Consolas" w:eastAsiaTheme="minorHAnsi" w:hAnsi="Consolas" w:cs="Consolas"/>
                 <w:sz w:val="19"/>
                 <w:szCs w:val="19"/>
-                <w:lang w:eastAsia="en-US"/>
-              </w:rPr>
-            </w:pPr>
-            <w:r>
-              <w:rPr>
-                <w:rFonts w:ascii="Consolas" w:eastAsiaTheme="minorHAnsi" w:hAnsi="Consolas" w:cs="Consolas"/>
-                <w:sz w:val="19"/>
-                <w:szCs w:val="19"/>
-                <w:lang w:eastAsia="en-US"/>
+                <w:lang w:val="en-US" w:eastAsia="en-US"/>
+              </w:rPr>
+            </w:pPr>
+            <w:r>
+              <w:rPr>
+                <w:rFonts w:ascii="Consolas" w:eastAsiaTheme="minorHAnsi" w:hAnsi="Consolas" w:cs="Consolas"/>
+                <w:sz w:val="19"/>
+                <w:szCs w:val="19"/>
+                <w:lang w:val="en-US" w:eastAsia="en-US"/>
               </w:rPr>
               <w:t>{</w:t>
             </w:r>
@@ -41478,23 +41486,127 @@
                 <w:szCs w:val="19"/>
                 <w:lang w:val="en-US" w:eastAsia="en-US"/>
               </w:rPr>
-              <w:t>&gt; m1(3), m2(3), m3(3);</w:t>
-            </w:r>
-          </w:p>
-          <w:p>
-            <w:pPr>
-              <w:suppressAutoHyphens w:val="0"/>
-              <w:autoSpaceDE w:val="0"/>
-              <w:autoSpaceDN w:val="0"/>
-              <w:adjustRightInd w:val="0"/>
-              <w:spacing w:before="0"/>
-              <w:ind w:firstLine="0"/>
-              <w:jc w:val="left"/>
-              <w:rPr>
-                <w:rFonts w:ascii="Consolas" w:eastAsiaTheme="minorHAnsi" w:hAnsi="Consolas" w:cs="Consolas"/>
-                <w:sz w:val="19"/>
-                <w:szCs w:val="19"/>
-                <w:lang w:val="en-US" w:eastAsia="en-US"/>
+              <w:t>&gt; m1(2), m2(2), m3(2), m4(2);</w:t>
+            </w:r>
+          </w:p>
+          <w:p>
+            <w:pPr>
+              <w:suppressAutoHyphens w:val="0"/>
+              <w:autoSpaceDE w:val="0"/>
+              <w:autoSpaceDN w:val="0"/>
+              <w:adjustRightInd w:val="0"/>
+              <w:spacing w:before="0"/>
+              <w:ind w:firstLine="0"/>
+              <w:jc w:val="left"/>
+              <w:rPr>
+                <w:rFonts w:ascii="Consolas" w:eastAsiaTheme="minorHAnsi" w:hAnsi="Consolas" w:cs="Consolas"/>
+                <w:sz w:val="19"/>
+                <w:szCs w:val="19"/>
+                <w:lang w:val="en-US" w:eastAsia="en-US"/>
+              </w:rPr>
+            </w:pPr>
+            <w:r>
+              <w:rPr>
+                <w:rFonts w:ascii="Consolas" w:eastAsiaTheme="minorHAnsi" w:hAnsi="Consolas" w:cs="Consolas"/>
+                <w:sz w:val="19"/>
+                <w:szCs w:val="19"/>
+                <w:lang w:val="en-US" w:eastAsia="en-US"/>
+              </w:rPr>
+              <w:t xml:space="preserve">  m1[0][0]=2; m1[0][1]=2; m1[1][1]=2;</w:t>
+            </w:r>
+          </w:p>
+          <w:p>
+            <w:pPr>
+              <w:suppressAutoHyphens w:val="0"/>
+              <w:autoSpaceDE w:val="0"/>
+              <w:autoSpaceDN w:val="0"/>
+              <w:adjustRightInd w:val="0"/>
+              <w:spacing w:before="0"/>
+              <w:ind w:firstLine="0"/>
+              <w:jc w:val="left"/>
+              <w:rPr>
+                <w:rFonts w:ascii="Consolas" w:eastAsiaTheme="minorHAnsi" w:hAnsi="Consolas" w:cs="Consolas"/>
+                <w:sz w:val="19"/>
+                <w:szCs w:val="19"/>
+                <w:lang w:val="en-US" w:eastAsia="en-US"/>
+              </w:rPr>
+            </w:pPr>
+            <w:r>
+              <w:rPr>
+                <w:rFonts w:ascii="Consolas" w:eastAsiaTheme="minorHAnsi" w:hAnsi="Consolas" w:cs="Consolas"/>
+                <w:sz w:val="19"/>
+                <w:szCs w:val="19"/>
+                <w:lang w:val="en-US" w:eastAsia="en-US"/>
+              </w:rPr>
+              <w:t xml:space="preserve">  m2[0][0]=2; m2[0][1]=2; m2[1][1]=2;</w:t>
+            </w:r>
+          </w:p>
+          <w:p>
+            <w:pPr>
+              <w:suppressAutoHyphens w:val="0"/>
+              <w:autoSpaceDE w:val="0"/>
+              <w:autoSpaceDN w:val="0"/>
+              <w:adjustRightInd w:val="0"/>
+              <w:spacing w:before="0"/>
+              <w:ind w:firstLine="0"/>
+              <w:jc w:val="left"/>
+              <w:rPr>
+                <w:rFonts w:ascii="Consolas" w:eastAsiaTheme="minorHAnsi" w:hAnsi="Consolas" w:cs="Consolas"/>
+                <w:sz w:val="19"/>
+                <w:szCs w:val="19"/>
+                <w:lang w:val="en-US" w:eastAsia="en-US"/>
+              </w:rPr>
+            </w:pPr>
+            <w:r>
+              <w:rPr>
+                <w:rFonts w:ascii="Consolas" w:eastAsiaTheme="minorHAnsi" w:hAnsi="Consolas" w:cs="Consolas"/>
+                <w:sz w:val="19"/>
+                <w:szCs w:val="19"/>
+                <w:lang w:val="en-US" w:eastAsia="en-US"/>
+              </w:rPr>
+              <w:t xml:space="preserve">  m3 = m1 / m2;</w:t>
+            </w:r>
+          </w:p>
+          <w:p>
+            <w:pPr>
+              <w:suppressAutoHyphens w:val="0"/>
+              <w:autoSpaceDE w:val="0"/>
+              <w:autoSpaceDN w:val="0"/>
+              <w:adjustRightInd w:val="0"/>
+              <w:spacing w:before="0"/>
+              <w:ind w:firstLine="0"/>
+              <w:jc w:val="left"/>
+              <w:rPr>
+                <w:rFonts w:ascii="Consolas" w:eastAsiaTheme="minorHAnsi" w:hAnsi="Consolas" w:cs="Consolas"/>
+                <w:sz w:val="19"/>
+                <w:szCs w:val="19"/>
+                <w:lang w:val="en-US" w:eastAsia="en-US"/>
+              </w:rPr>
+            </w:pPr>
+            <w:r>
+              <w:rPr>
+                <w:rFonts w:ascii="Consolas" w:eastAsiaTheme="minorHAnsi" w:hAnsi="Consolas" w:cs="Consolas"/>
+                <w:sz w:val="19"/>
+                <w:szCs w:val="19"/>
+                <w:lang w:val="en-US" w:eastAsia="en-US"/>
+              </w:rPr>
+              <w:t xml:space="preserve">  m4[0][0]=1; m4[0][1]=0; m4[1][1]=1;</w:t>
+            </w:r>
+          </w:p>
+          <w:p>
+            <w:pPr>
+              <w:suppressAutoHyphens w:val="0"/>
+              <w:autoSpaceDE w:val="0"/>
+              <w:autoSpaceDN w:val="0"/>
+              <w:adjustRightInd w:val="0"/>
+              <w:spacing w:before="0"/>
+              <w:ind w:firstLine="0"/>
+              <w:jc w:val="left"/>
+              <w:rPr>
+                <w:rFonts w:ascii="Consolas" w:eastAsiaTheme="minorHAnsi" w:hAnsi="Consolas" w:cs="Consolas"/>
+                <w:sz w:val="19"/>
+                <w:szCs w:val="19"/>
+                <w:lang w:eastAsia="en-US"/>
               </w:rPr>
             </w:pPr>
             <w:r>
@@ -41509,363 +41621,55 @@
             <w:r>
               <w:rPr>
                 <w:rFonts w:ascii="Consolas" w:eastAsiaTheme="minorHAnsi" w:hAnsi="Consolas" w:cs="Consolas"/>
-                <w:color w:val="0000FF"/>
-                <w:sz w:val="19"/>
-                <w:szCs w:val="19"/>
-                <w:lang w:val="en-US" w:eastAsia="en-US"/>
-              </w:rPr>
-              <w:t>for</w:t>
-            </w:r>
-            <w:r>
-              <w:rPr>
-                <w:rFonts w:ascii="Consolas" w:eastAsiaTheme="minorHAnsi" w:hAnsi="Consolas" w:cs="Consolas"/>
-                <w:sz w:val="19"/>
-                <w:szCs w:val="19"/>
-                <w:lang w:val="en-US" w:eastAsia="en-US"/>
-              </w:rPr>
-              <w:t xml:space="preserve"> ( </w:t>
-            </w:r>
-            <w:r>
-              <w:rPr>
-                <w:rFonts w:ascii="Consolas" w:eastAsiaTheme="minorHAnsi" w:hAnsi="Consolas" w:cs="Consolas"/>
-                <w:color w:val="0000FF"/>
-                <w:sz w:val="19"/>
-                <w:szCs w:val="19"/>
-                <w:lang w:val="en-US" w:eastAsia="en-US"/>
-              </w:rPr>
-              <w:t>int</w:t>
-            </w:r>
-            <w:r>
-              <w:rPr>
-                <w:rFonts w:ascii="Consolas" w:eastAsiaTheme="minorHAnsi" w:hAnsi="Consolas" w:cs="Consolas"/>
-                <w:sz w:val="19"/>
-                <w:szCs w:val="19"/>
-                <w:lang w:val="en-US" w:eastAsia="en-US"/>
-              </w:rPr>
-              <w:t xml:space="preserve"> i = 0; i &lt; 3; i++ )</w:t>
-            </w:r>
-          </w:p>
-          <w:p>
-            <w:pPr>
-              <w:suppressAutoHyphens w:val="0"/>
-              <w:autoSpaceDE w:val="0"/>
-              <w:autoSpaceDN w:val="0"/>
-              <w:adjustRightInd w:val="0"/>
-              <w:spacing w:before="0"/>
-              <w:ind w:firstLine="0"/>
-              <w:jc w:val="left"/>
-              <w:rPr>
-                <w:rFonts w:ascii="Consolas" w:eastAsiaTheme="minorHAnsi" w:hAnsi="Consolas" w:cs="Consolas"/>
-                <w:sz w:val="19"/>
-                <w:szCs w:val="19"/>
-                <w:lang w:val="en-US" w:eastAsia="en-US"/>
-              </w:rPr>
-            </w:pPr>
-            <w:r>
-              <w:rPr>
-                <w:rFonts w:ascii="Consolas" w:eastAsiaTheme="minorHAnsi" w:hAnsi="Consolas" w:cs="Consolas"/>
-                <w:sz w:val="19"/>
-                <w:szCs w:val="19"/>
-                <w:lang w:val="en-US" w:eastAsia="en-US"/>
-              </w:rPr>
-              <w:t xml:space="preserve">    </w:t>
-            </w:r>
-            <w:r>
-              <w:rPr>
-                <w:rFonts w:ascii="Consolas" w:eastAsiaTheme="minorHAnsi" w:hAnsi="Consolas" w:cs="Consolas"/>
-                <w:color w:val="0000FF"/>
-                <w:sz w:val="19"/>
-                <w:szCs w:val="19"/>
-                <w:lang w:val="en-US" w:eastAsia="en-US"/>
-              </w:rPr>
-              <w:t>for</w:t>
-            </w:r>
-            <w:r>
-              <w:rPr>
-                <w:rFonts w:ascii="Consolas" w:eastAsiaTheme="minorHAnsi" w:hAnsi="Consolas" w:cs="Consolas"/>
-                <w:sz w:val="19"/>
-                <w:szCs w:val="19"/>
-                <w:lang w:val="en-US" w:eastAsia="en-US"/>
-              </w:rPr>
-              <w:t xml:space="preserve"> ( </w:t>
-            </w:r>
-            <w:r>
-              <w:rPr>
-                <w:rFonts w:ascii="Consolas" w:eastAsiaTheme="minorHAnsi" w:hAnsi="Consolas" w:cs="Consolas"/>
-                <w:color w:val="0000FF"/>
-                <w:sz w:val="19"/>
-                <w:szCs w:val="19"/>
-                <w:lang w:val="en-US" w:eastAsia="en-US"/>
-              </w:rPr>
-              <w:t>int</w:t>
-            </w:r>
-            <w:r>
-              <w:rPr>
-                <w:rFonts w:ascii="Consolas" w:eastAsiaTheme="minorHAnsi" w:hAnsi="Consolas" w:cs="Consolas"/>
-                <w:sz w:val="19"/>
-                <w:szCs w:val="19"/>
-                <w:lang w:val="en-US" w:eastAsia="en-US"/>
-              </w:rPr>
-              <w:t xml:space="preserve"> j = i; j &lt; 3; j++ )</w:t>
-            </w:r>
-          </w:p>
-          <w:p>
-            <w:pPr>
-              <w:suppressAutoHyphens w:val="0"/>
-              <w:autoSpaceDE w:val="0"/>
-              <w:autoSpaceDN w:val="0"/>
-              <w:adjustRightInd w:val="0"/>
-              <w:spacing w:before="0"/>
-              <w:ind w:firstLine="0"/>
-              <w:jc w:val="left"/>
-              <w:rPr>
-                <w:rFonts w:ascii="Consolas" w:eastAsiaTheme="minorHAnsi" w:hAnsi="Consolas" w:cs="Consolas"/>
-                <w:sz w:val="19"/>
-                <w:szCs w:val="19"/>
-                <w:lang w:val="en-US" w:eastAsia="en-US"/>
-              </w:rPr>
-            </w:pPr>
-            <w:r>
-              <w:rPr>
-                <w:rFonts w:ascii="Consolas" w:eastAsiaTheme="minorHAnsi" w:hAnsi="Consolas" w:cs="Consolas"/>
-                <w:sz w:val="19"/>
-                <w:szCs w:val="19"/>
-                <w:lang w:val="en-US" w:eastAsia="en-US"/>
-              </w:rPr>
-              <w:t xml:space="preserve">      m1[i][j] = i + j + 1;</w:t>
-            </w:r>
-          </w:p>
-          <w:p>
-            <w:pPr>
-              <w:suppressAutoHyphens w:val="0"/>
-              <w:autoSpaceDE w:val="0"/>
-              <w:autoSpaceDN w:val="0"/>
-              <w:adjustRightInd w:val="0"/>
-              <w:spacing w:before="0"/>
-              <w:ind w:firstLine="0"/>
-              <w:jc w:val="left"/>
-              <w:rPr>
-                <w:rFonts w:ascii="Consolas" w:eastAsiaTheme="minorHAnsi" w:hAnsi="Consolas" w:cs="Consolas"/>
-                <w:sz w:val="19"/>
-                <w:szCs w:val="19"/>
-                <w:lang w:val="en-US" w:eastAsia="en-US"/>
-              </w:rPr>
-            </w:pPr>
-            <w:r>
-              <w:rPr>
-                <w:rFonts w:ascii="Consolas" w:eastAsiaTheme="minorHAnsi" w:hAnsi="Consolas" w:cs="Consolas"/>
-                <w:sz w:val="19"/>
-                <w:szCs w:val="19"/>
-                <w:lang w:val="en-US" w:eastAsia="en-US"/>
-              </w:rPr>
-              <w:t xml:space="preserve">  </w:t>
-            </w:r>
-            <w:r>
-              <w:rPr>
-                <w:rFonts w:ascii="Consolas" w:eastAsiaTheme="minorHAnsi" w:hAnsi="Consolas" w:cs="Consolas"/>
-                <w:color w:val="0000FF"/>
-                <w:sz w:val="19"/>
-                <w:szCs w:val="19"/>
-                <w:lang w:val="en-US" w:eastAsia="en-US"/>
-              </w:rPr>
-              <w:t>for</w:t>
-            </w:r>
-            <w:r>
-              <w:rPr>
-                <w:rFonts w:ascii="Consolas" w:eastAsiaTheme="minorHAnsi" w:hAnsi="Consolas" w:cs="Consolas"/>
-                <w:sz w:val="19"/>
-                <w:szCs w:val="19"/>
-                <w:lang w:val="en-US" w:eastAsia="en-US"/>
-              </w:rPr>
-              <w:t xml:space="preserve"> ( </w:t>
-            </w:r>
-            <w:r>
-              <w:rPr>
-                <w:rFonts w:ascii="Consolas" w:eastAsiaTheme="minorHAnsi" w:hAnsi="Consolas" w:cs="Consolas"/>
-                <w:color w:val="0000FF"/>
-                <w:sz w:val="19"/>
-                <w:szCs w:val="19"/>
-                <w:lang w:val="en-US" w:eastAsia="en-US"/>
-              </w:rPr>
-              <w:t>int</w:t>
-            </w:r>
-            <w:r>
-              <w:rPr>
-                <w:rFonts w:ascii="Consolas" w:eastAsiaTheme="minorHAnsi" w:hAnsi="Consolas" w:cs="Consolas"/>
-                <w:sz w:val="19"/>
-                <w:szCs w:val="19"/>
-                <w:lang w:val="en-US" w:eastAsia="en-US"/>
-              </w:rPr>
-              <w:t xml:space="preserve"> i = 0; i &lt; 3; i++ )</w:t>
-            </w:r>
-          </w:p>
-          <w:p>
-            <w:pPr>
-              <w:suppressAutoHyphens w:val="0"/>
-              <w:autoSpaceDE w:val="0"/>
-              <w:autoSpaceDN w:val="0"/>
-              <w:adjustRightInd w:val="0"/>
-              <w:spacing w:before="0"/>
-              <w:ind w:firstLine="0"/>
-              <w:jc w:val="left"/>
-              <w:rPr>
-                <w:rFonts w:ascii="Consolas" w:eastAsiaTheme="minorHAnsi" w:hAnsi="Consolas" w:cs="Consolas"/>
-                <w:sz w:val="19"/>
-                <w:szCs w:val="19"/>
-                <w:lang w:val="en-US" w:eastAsia="en-US"/>
-              </w:rPr>
-            </w:pPr>
-            <w:r>
-              <w:rPr>
-                <w:rFonts w:ascii="Consolas" w:eastAsiaTheme="minorHAnsi" w:hAnsi="Consolas" w:cs="Consolas"/>
-                <w:sz w:val="19"/>
-                <w:szCs w:val="19"/>
-                <w:lang w:val="en-US" w:eastAsia="en-US"/>
-              </w:rPr>
-              <w:t xml:space="preserve">    </w:t>
-            </w:r>
-            <w:r>
-              <w:rPr>
-                <w:rFonts w:ascii="Consolas" w:eastAsiaTheme="minorHAnsi" w:hAnsi="Consolas" w:cs="Consolas"/>
-                <w:color w:val="0000FF"/>
-                <w:sz w:val="19"/>
-                <w:szCs w:val="19"/>
-                <w:lang w:val="en-US" w:eastAsia="en-US"/>
-              </w:rPr>
-              <w:t>for</w:t>
-            </w:r>
-            <w:r>
-              <w:rPr>
-                <w:rFonts w:ascii="Consolas" w:eastAsiaTheme="minorHAnsi" w:hAnsi="Consolas" w:cs="Consolas"/>
-                <w:sz w:val="19"/>
-                <w:szCs w:val="19"/>
-                <w:lang w:val="en-US" w:eastAsia="en-US"/>
-              </w:rPr>
-              <w:t xml:space="preserve"> ( </w:t>
-            </w:r>
-            <w:r>
-              <w:rPr>
-                <w:rFonts w:ascii="Consolas" w:eastAsiaTheme="minorHAnsi" w:hAnsi="Consolas" w:cs="Consolas"/>
-                <w:color w:val="0000FF"/>
-                <w:sz w:val="19"/>
-                <w:szCs w:val="19"/>
-                <w:lang w:val="en-US" w:eastAsia="en-US"/>
-              </w:rPr>
-              <w:t>int</w:t>
-            </w:r>
-            <w:r>
-              <w:rPr>
-                <w:rFonts w:ascii="Consolas" w:eastAsiaTheme="minorHAnsi" w:hAnsi="Consolas" w:cs="Consolas"/>
-                <w:sz w:val="19"/>
-                <w:szCs w:val="19"/>
-                <w:lang w:val="en-US" w:eastAsia="en-US"/>
-              </w:rPr>
-              <w:t xml:space="preserve"> j = i; j &lt; 3; j++ )</w:t>
-            </w:r>
-          </w:p>
-          <w:p>
-            <w:pPr>
-              <w:suppressAutoHyphens w:val="0"/>
-              <w:autoSpaceDE w:val="0"/>
-              <w:autoSpaceDN w:val="0"/>
-              <w:adjustRightInd w:val="0"/>
-              <w:spacing w:before="0"/>
-              <w:ind w:firstLine="0"/>
-              <w:jc w:val="left"/>
-              <w:rPr>
-                <w:rFonts w:ascii="Consolas" w:eastAsiaTheme="minorHAnsi" w:hAnsi="Consolas" w:cs="Consolas"/>
-                <w:sz w:val="19"/>
-                <w:szCs w:val="19"/>
-                <w:lang w:val="en-US" w:eastAsia="en-US"/>
-              </w:rPr>
-            </w:pPr>
-            <w:r>
-              <w:rPr>
-                <w:rFonts w:ascii="Consolas" w:eastAsiaTheme="minorHAnsi" w:hAnsi="Consolas" w:cs="Consolas"/>
-                <w:sz w:val="19"/>
-                <w:szCs w:val="19"/>
-                <w:lang w:val="en-US" w:eastAsia="en-US"/>
-              </w:rPr>
-              <w:t xml:space="preserve">      m2[i][j] = i + j + 2;</w:t>
-            </w:r>
-          </w:p>
-          <w:p>
-            <w:pPr>
-              <w:suppressAutoHyphens w:val="0"/>
-              <w:autoSpaceDE w:val="0"/>
-              <w:autoSpaceDN w:val="0"/>
-              <w:adjustRightInd w:val="0"/>
-              <w:spacing w:before="0"/>
-              <w:ind w:firstLine="0"/>
-              <w:jc w:val="left"/>
-              <w:rPr>
-                <w:rFonts w:ascii="Consolas" w:eastAsiaTheme="minorHAnsi" w:hAnsi="Consolas" w:cs="Consolas"/>
-                <w:sz w:val="19"/>
-                <w:szCs w:val="19"/>
-                <w:lang w:val="en-US" w:eastAsia="en-US"/>
-              </w:rPr>
-            </w:pPr>
-            <w:r>
-              <w:rPr>
-                <w:rFonts w:ascii="Consolas" w:eastAsiaTheme="minorHAnsi" w:hAnsi="Consolas" w:cs="Consolas"/>
-                <w:sz w:val="19"/>
-                <w:szCs w:val="19"/>
-                <w:lang w:val="en-US" w:eastAsia="en-US"/>
-              </w:rPr>
-              <w:t xml:space="preserve">  m3 = m1 / m2;</w:t>
-            </w:r>
-          </w:p>
-          <w:p>
-            <w:pPr>
-              <w:suppressAutoHyphens w:val="0"/>
-              <w:autoSpaceDE w:val="0"/>
-              <w:autoSpaceDN w:val="0"/>
-              <w:adjustRightInd w:val="0"/>
-              <w:spacing w:before="0"/>
-              <w:ind w:firstLine="0"/>
-              <w:jc w:val="left"/>
-              <w:rPr>
-                <w:rFonts w:ascii="Consolas" w:eastAsiaTheme="minorHAnsi" w:hAnsi="Consolas" w:cs="Consolas"/>
-                <w:sz w:val="19"/>
-                <w:szCs w:val="19"/>
-                <w:lang w:val="en-US" w:eastAsia="en-US"/>
-              </w:rPr>
-            </w:pPr>
-            <w:r>
-              <w:rPr>
-                <w:rFonts w:ascii="Consolas" w:eastAsiaTheme="minorHAnsi" w:hAnsi="Consolas" w:cs="Consolas"/>
-                <w:sz w:val="19"/>
-                <w:szCs w:val="19"/>
-                <w:lang w:val="en-US" w:eastAsia="en-US"/>
-              </w:rPr>
-              <w:t xml:space="preserve">  EXPECT_EQ(m3, (m1 / m2));</w:t>
-            </w:r>
-          </w:p>
-          <w:p>
-            <w:pPr>
-              <w:suppressAutoHyphens w:val="0"/>
-              <w:autoSpaceDE w:val="0"/>
-              <w:autoSpaceDN w:val="0"/>
-              <w:adjustRightInd w:val="0"/>
-              <w:spacing w:before="0"/>
-              <w:ind w:firstLine="0"/>
-              <w:jc w:val="left"/>
-              <w:rPr>
-                <w:rFonts w:ascii="Consolas" w:eastAsiaTheme="minorHAnsi" w:hAnsi="Consolas" w:cs="Consolas"/>
-                <w:sz w:val="19"/>
-                <w:szCs w:val="19"/>
-                <w:lang w:val="en-US" w:eastAsia="en-US"/>
-              </w:rPr>
-            </w:pPr>
-            <w:r>
-              <w:rPr>
-                <w:rFonts w:ascii="Consolas" w:eastAsiaTheme="minorHAnsi" w:hAnsi="Consolas" w:cs="Consolas"/>
                 <w:sz w:val="19"/>
                 <w:szCs w:val="19"/>
                 <w:lang w:eastAsia="en-US"/>
               </w:rPr>
+              <w:t>EXPECT_EQ(m3, m4);</w:t>
+            </w:r>
+          </w:p>
+          <w:p>
+            <w:pPr>
+              <w:suppressAutoHyphens w:val="0"/>
+              <w:autoSpaceDE w:val="0"/>
+              <w:autoSpaceDN w:val="0"/>
+              <w:adjustRightInd w:val="0"/>
+              <w:spacing w:before="0"/>
+              <w:ind w:firstLine="0"/>
+              <w:jc w:val="left"/>
+              <w:rPr>
+                <w:rFonts w:ascii="Consolas" w:eastAsiaTheme="minorHAnsi" w:hAnsi="Consolas" w:cs="Consolas"/>
+                <w:sz w:val="19"/>
+                <w:szCs w:val="19"/>
+                <w:lang w:eastAsia="en-US"/>
+              </w:rPr>
+            </w:pPr>
+            <w:r>
+              <w:rPr>
+                <w:rFonts w:ascii="Consolas" w:eastAsiaTheme="minorHAnsi" w:hAnsi="Consolas" w:cs="Consolas"/>
+                <w:sz w:val="19"/>
+                <w:szCs w:val="19"/>
+                <w:lang w:eastAsia="en-US"/>
+              </w:rPr>
               <w:t>}</w:t>
             </w:r>
+          </w:p>
+          <w:p>
+            <w:pPr>
+              <w:suppressAutoHyphens w:val="0"/>
+              <w:autoSpaceDE w:val="0"/>
+              <w:autoSpaceDN w:val="0"/>
+              <w:adjustRightInd w:val="0"/>
+              <w:spacing w:before="0"/>
+              <w:ind w:firstLine="0"/>
+              <w:jc w:val="left"/>
+              <w:rPr>
+                <w:rFonts w:ascii="Consolas" w:eastAsiaTheme="minorHAnsi" w:hAnsi="Consolas" w:cs="Consolas"/>
+                <w:sz w:val="19"/>
+                <w:szCs w:val="19"/>
+                <w:lang w:val="en-US" w:eastAsia="en-US"/>
+              </w:rPr>
+            </w:pPr>
           </w:p>
         </w:tc>
       </w:tr>
@@ -41983,7 +41787,7 @@
             <w:rPr>
               <w:noProof/>
             </w:rPr>
-            <w:t>2</w:t>
+            <w:t>29</w:t>
           </w:r>
         </w:fldSimple>
       </w:p>
@@ -47656,7 +47460,7 @@
 </file>
 
 <file path=customXml/itemProps1.xml><?xml version="1.0" encoding="utf-8"?>
-<ds:datastoreItem xmlns:ds="http://schemas.openxmlformats.org/officeDocument/2006/customXml" ds:itemID="{1B5C5EE8-6693-49EA-84B4-E325A98DCA50}">
+<ds:datastoreItem xmlns:ds="http://schemas.openxmlformats.org/officeDocument/2006/customXml" ds:itemID="{846C9C4C-2DD4-4A12-B2D2-8E40B76ACD3C}">
   <ds:schemaRefs>
     <ds:schemaRef ds:uri="http://schemas.openxmlformats.org/officeDocument/2006/bibliography"/>
   </ds:schemaRefs>

</xml_diff>